<commit_message>
upload file in repo
</commit_message>
<xml_diff>
--- a/AWS_Topics/AWS LAMBDA_Overview_p.docx
+++ b/AWS_Topics/AWS LAMBDA_Overview_p.docx
@@ -421,10 +421,10 @@
           <w:szCs w:val="36"/>
         </w:rPr>
         <w:drawing>
-          <wp:inline distT="0" distB="0" distL="0" distR="0" wp14:anchorId="4F3D7ED0" wp14:editId="749588EC">
+          <wp:inline distT="0" distB="0" distL="0" distR="0" wp14:anchorId="4F3D7ED0" wp14:editId="645CEBFC">
             <wp:extent cx="5731510" cy="2485390"/>
             <wp:effectExtent l="0" t="0" r="2540" b="0"/>
-            <wp:docPr id="1087259740" name="Picture 1"/>
+            <wp:docPr id="1087259740" name="Picture 1" descr="A screenshot of a computer&#10;&#10;AI-generated content may be incorrect."/>
             <wp:cNvGraphicFramePr>
               <a:graphicFrameLocks xmlns:a="http://schemas.openxmlformats.org/drawingml/2006/main" noChangeAspect="1"/>
             </wp:cNvGraphicFramePr>
@@ -432,7 +432,7 @@
               <a:graphicData uri="http://schemas.openxmlformats.org/drawingml/2006/picture">
                 <pic:pic xmlns:pic="http://schemas.openxmlformats.org/drawingml/2006/picture">
                   <pic:nvPicPr>
-                    <pic:cNvPr id="1087259740" name=""/>
+                    <pic:cNvPr id="1087259740" name="Picture 1" descr="A screenshot of a computer&#10;&#10;AI-generated content may be incorrect."/>
                     <pic:cNvPicPr/>
                   </pic:nvPicPr>
                   <pic:blipFill>

</xml_diff>